<commit_message>
Update Assessment 0info track.docx
</commit_message>
<xml_diff>
--- a/Mark Milner/Assessment 0info track.docx
+++ b/Mark Milner/Assessment 0info track.docx
@@ -29,6 +29,9 @@
         <w:ind w:left="360"/>
       </w:pPr>
       <w:r>
+        <w:rPr>
+          <w:noProof/>
+        </w:rPr>
         <w:drawing>
           <wp:inline distT="0" distB="0" distL="0" distR="0" wp14:anchorId="6D9A35F6" wp14:editId="36FB8D8C">
             <wp:extent cx="381000" cy="342900"/>
@@ -47,7 +50,7 @@
                     </pic:cNvPicPr>
                   </pic:nvPicPr>
                   <pic:blipFill>
-                    <a:blip r:embed="rId5">
+                    <a:blip r:embed="rId7">
                       <a:extLst>
                         <a:ext uri="{28A0092B-C50C-407E-A947-70E740481C1C}">
                           <a14:useLocalDpi xmlns:a14="http://schemas.microsoft.com/office/drawing/2010/main" val="0"/>
@@ -248,6 +251,9 @@
         <w:ind w:left="360"/>
       </w:pPr>
       <w:r>
+        <w:rPr>
+          <w:noProof/>
+        </w:rPr>
         <w:drawing>
           <wp:inline distT="0" distB="0" distL="0" distR="0" wp14:anchorId="50150B50" wp14:editId="285E5B4D">
             <wp:extent cx="123825" cy="123825"/>
@@ -266,7 +272,7 @@
                     </pic:cNvPicPr>
                   </pic:nvPicPr>
                   <pic:blipFill>
-                    <a:blip r:embed="rId6">
+                    <a:blip r:embed="rId8">
                       <a:extLst>
                         <a:ext uri="{28A0092B-C50C-407E-A947-70E740481C1C}">
                           <a14:useLocalDpi xmlns:a14="http://schemas.microsoft.com/office/drawing/2010/main" val="0"/>
@@ -298,6 +304,9 @@
         </w:drawing>
       </w:r>
       <w:r>
+        <w:rPr>
+          <w:noProof/>
+        </w:rPr>
         <w:drawing>
           <wp:inline distT="0" distB="0" distL="0" distR="0" wp14:anchorId="525FDA19" wp14:editId="109A348C">
             <wp:extent cx="123825" cy="123825"/>
@@ -316,7 +325,7 @@
                     </pic:cNvPicPr>
                   </pic:nvPicPr>
                   <pic:blipFill>
-                    <a:blip r:embed="rId7">
+                    <a:blip r:embed="rId9">
                       <a:extLst>
                         <a:ext uri="{28A0092B-C50C-407E-A947-70E740481C1C}">
                           <a14:useLocalDpi xmlns:a14="http://schemas.microsoft.com/office/drawing/2010/main" val="0"/>
@@ -348,6 +357,9 @@
         </w:drawing>
       </w:r>
       <w:r>
+        <w:rPr>
+          <w:noProof/>
+        </w:rPr>
         <w:drawing>
           <wp:inline distT="0" distB="0" distL="0" distR="0" wp14:anchorId="423EC959" wp14:editId="091339E6">
             <wp:extent cx="190500" cy="123825"/>
@@ -366,7 +378,7 @@
                     </pic:cNvPicPr>
                   </pic:nvPicPr>
                   <pic:blipFill>
-                    <a:blip r:embed="rId8">
+                    <a:blip r:embed="rId10">
                       <a:extLst>
                         <a:ext uri="{28A0092B-C50C-407E-A947-70E740481C1C}">
                           <a14:useLocalDpi xmlns:a14="http://schemas.microsoft.com/office/drawing/2010/main" val="0"/>
@@ -403,6 +415,9 @@
         <w:ind w:left="360"/>
       </w:pPr>
       <w:r>
+        <w:rPr>
+          <w:noProof/>
+        </w:rPr>
         <w:drawing>
           <wp:inline distT="0" distB="0" distL="0" distR="0" wp14:anchorId="7DBF341E" wp14:editId="239B160C">
             <wp:extent cx="123825" cy="123825"/>
@@ -421,7 +436,7 @@
                     </pic:cNvPicPr>
                   </pic:nvPicPr>
                   <pic:blipFill>
-                    <a:blip r:embed="rId6">
+                    <a:blip r:embed="rId8">
                       <a:extLst>
                         <a:ext uri="{28A0092B-C50C-407E-A947-70E740481C1C}">
                           <a14:useLocalDpi xmlns:a14="http://schemas.microsoft.com/office/drawing/2010/main" val="0"/>
@@ -453,6 +468,9 @@
         </w:drawing>
       </w:r>
       <w:r>
+        <w:rPr>
+          <w:noProof/>
+        </w:rPr>
         <w:drawing>
           <wp:inline distT="0" distB="0" distL="0" distR="0" wp14:anchorId="2B3F6C78" wp14:editId="0C56D401">
             <wp:extent cx="123825" cy="123825"/>
@@ -471,7 +489,7 @@
                     </pic:cNvPicPr>
                   </pic:nvPicPr>
                   <pic:blipFill>
-                    <a:blip r:embed="rId7">
+                    <a:blip r:embed="rId9">
                       <a:extLst>
                         <a:ext uri="{28A0092B-C50C-407E-A947-70E740481C1C}">
                           <a14:useLocalDpi xmlns:a14="http://schemas.microsoft.com/office/drawing/2010/main" val="0"/>
@@ -503,6 +521,9 @@
         </w:drawing>
       </w:r>
       <w:r>
+        <w:rPr>
+          <w:noProof/>
+        </w:rPr>
         <w:drawing>
           <wp:inline distT="0" distB="0" distL="0" distR="0" wp14:anchorId="3B30FDF4" wp14:editId="146AE1DD">
             <wp:extent cx="190500" cy="123825"/>
@@ -521,7 +542,7 @@
                     </pic:cNvPicPr>
                   </pic:nvPicPr>
                   <pic:blipFill>
-                    <a:blip r:embed="rId8">
+                    <a:blip r:embed="rId10">
                       <a:extLst>
                         <a:ext uri="{28A0092B-C50C-407E-A947-70E740481C1C}">
                           <a14:useLocalDpi xmlns:a14="http://schemas.microsoft.com/office/drawing/2010/main" val="0"/>
@@ -558,6 +579,9 @@
         <w:ind w:left="360"/>
       </w:pPr>
       <w:r>
+        <w:rPr>
+          <w:noProof/>
+        </w:rPr>
         <w:drawing>
           <wp:inline distT="0" distB="0" distL="0" distR="0" wp14:anchorId="618B429E" wp14:editId="02D41D6E">
             <wp:extent cx="381000" cy="342900"/>
@@ -576,7 +600,7 @@
                     </pic:cNvPicPr>
                   </pic:nvPicPr>
                   <pic:blipFill>
-                    <a:blip r:embed="rId5">
+                    <a:blip r:embed="rId7">
                       <a:extLst>
                         <a:ext uri="{28A0092B-C50C-407E-A947-70E740481C1C}">
                           <a14:useLocalDpi xmlns:a14="http://schemas.microsoft.com/office/drawing/2010/main" val="0"/>
@@ -1185,7 +1209,7 @@
         </w:rPr>
         <w:t xml:space="preserve"> </w:t>
       </w:r>
-      <w:hyperlink r:id="rId9" w:anchor=":~:text=The%20Global%20COVID-19%20tracker%20provided%20key%20metrics%20on%20where" w:history="1">
+      <w:hyperlink r:id="rId11" w:anchor=":~:text=The%20Global%20COVID-19%20tracker%20provided%20key%20metrics%20on%20where" w:history="1">
         <w:r>
           <w:rPr>
             <w:rStyle w:val="Hyperlink"/>
@@ -1401,7 +1425,7 @@
       <w:r>
         <w:t>(</w:t>
       </w:r>
-      <w:hyperlink r:id="rId10" w:history="1">
+      <w:hyperlink r:id="rId12" w:anchor="15.-Ordered-Bar-Chart" w:history="1">
         <w:r>
           <w:rPr>
             <w:rStyle w:val="Hyperlink"/>
@@ -1414,7 +1438,7 @@
       </w:r>
     </w:p>
     <w:p>
-      <w:hyperlink r:id="rId11" w:anchor=":~:text=The%20R%20Graph%20Gallery%20boasts%20the%20most%20extensive%20compilation%20of" w:history="1">
+      <w:hyperlink r:id="rId13" w:anchor=":~:text=The%20R%20Graph%20Gallery%20boasts%20the%20most%20extensive%20compilation%20of" w:history="1">
         <w:r>
           <w:rPr>
             <w:rStyle w:val="Hyperlink"/>
@@ -1425,7 +1449,7 @@
       <w:r>
         <w:t xml:space="preserve"> </w:t>
       </w:r>
-      <w:hyperlink r:id="rId12" w:anchor=":~:text=The%20R%20Graph%20Gallery%20boasts%20the%20most%20extensive%20compilation%20of" w:history="1">
+      <w:hyperlink r:id="rId14" w:anchor=":~:text=The%20R%20Graph%20Gallery%20boasts%20the%20most%20extensive%20compilation%20of" w:history="1">
         <w:r>
           <w:rPr>
             <w:rStyle w:val="Hyperlink"/>
@@ -1436,7 +1460,7 @@
     </w:p>
     <w:p/>
     <w:p>
-      <w:hyperlink r:id="rId13" w:history="1">
+      <w:hyperlink r:id="rId15" w:history="1">
         <w:r>
           <w:rPr>
             <w:rStyle w:val="Hyperlink"/>
@@ -1447,6 +1471,64 @@
     </w:p>
     <w:p/>
     <w:p/>
+    <w:p/>
+    <w:p>
+      <w:r>
+        <w:t>Problems:</w:t>
+      </w:r>
+    </w:p>
+    <w:p>
+      <w:pPr>
+        <w:pStyle w:val="ListParagraph"/>
+        <w:numPr>
+          <w:ilvl w:val="0"/>
+          <w:numId w:val="3"/>
+        </w:numPr>
+      </w:pPr>
+      <w:hyperlink r:id="rId16" w:anchor=":~:text=The%20most%20common%20reason%20for%20getting%20the%20error%20each%20group" w:history="1">
+        <w:r>
+          <w:rPr>
+            <w:rStyle w:val="Hyperlink"/>
+          </w:rPr>
+          <w:t>How to fix ggplot2 error: each group consists of only one observation - Mastering R</w:t>
+        </w:r>
+      </w:hyperlink>
+    </w:p>
+    <w:p>
+      <w:pPr>
+        <w:pStyle w:val="ListParagraph"/>
+        <w:numPr>
+          <w:ilvl w:val="0"/>
+          <w:numId w:val="3"/>
+        </w:numPr>
+      </w:pPr>
+      <w:hyperlink r:id="rId17" w:history="1">
+        <w:proofErr w:type="spellStart"/>
+        <w:proofErr w:type="gramStart"/>
+        <w:r>
+          <w:rPr>
+            <w:rStyle w:val="Hyperlink"/>
+          </w:rPr>
+          <w:t>as.Date</w:t>
+        </w:r>
+        <w:proofErr w:type="spellEnd"/>
+        <w:proofErr w:type="gramEnd"/>
+        <w:r>
+          <w:rPr>
+            <w:rStyle w:val="Hyperlink"/>
+          </w:rPr>
+          <w:t xml:space="preserve"> function - </w:t>
+        </w:r>
+        <w:proofErr w:type="spellStart"/>
+        <w:r>
+          <w:rPr>
+            <w:rStyle w:val="Hyperlink"/>
+          </w:rPr>
+          <w:t>RDocumentation</w:t>
+        </w:r>
+        <w:proofErr w:type="spellEnd"/>
+      </w:hyperlink>
+    </w:p>
     <w:sectPr>
       <w:pgSz w:w="11906" w:h="16838"/>
       <w:pgMar w:top="1440" w:right="1440" w:bottom="1440" w:left="1440" w:header="708" w:footer="708" w:gutter="0"/>
@@ -1455,6 +1537,56 @@
     </w:sectPr>
   </w:body>
 </w:document>
+</file>
+
+<file path=word/endnotes.xml><?xml version="1.0" encoding="utf-8"?>
+<w:endnotes xmlns:wpc="http://schemas.microsoft.com/office/word/2010/wordprocessingCanvas" xmlns:cx="http://schemas.microsoft.com/office/drawing/2014/chartex" xmlns:cx1="http://schemas.microsoft.com/office/drawing/2015/9/8/chartex" xmlns:cx2="http://schemas.microsoft.com/office/drawing/2015/10/21/chartex" xmlns:cx3="http://schemas.microsoft.com/office/drawing/2016/5/9/chartex" xmlns:cx4="http://schemas.microsoft.com/office/drawing/2016/5/10/chartex" xmlns:cx5="http://schemas.microsoft.com/office/drawing/2016/5/11/chartex" xmlns:cx6="http://schemas.microsoft.com/office/drawing/2016/5/12/chartex" xmlns:cx7="http://schemas.microsoft.com/office/drawing/2016/5/13/chartex" xmlns:cx8="http://schemas.microsoft.com/office/drawing/2016/5/14/chartex" xmlns:mc="http://schemas.openxmlformats.org/markup-compatibility/2006" xmlns:aink="http://schemas.microsoft.com/office/drawing/2016/ink" xmlns:am3d="http://schemas.microsoft.com/office/drawing/2017/model3d" xmlns:o="urn:schemas-microsoft-com:office:office" xmlns:oel="http://schemas.microsoft.com/office/2019/extlst" xmlns:r="http://schemas.openxmlformats.org/officeDocument/2006/relationships" xmlns:m="http://schemas.openxmlformats.org/officeDocument/2006/math" xmlns:v="urn:schemas-microsoft-com:vml" xmlns:wp14="http://schemas.microsoft.com/office/word/2010/wordprocessingDrawing" xmlns:wp="http://schemas.openxmlformats.org/drawingml/2006/wordprocessingDrawing" xmlns:w10="urn:schemas-microsoft-com:office:word" xmlns:w="http://schemas.openxmlformats.org/wordprocessingml/2006/main" xmlns:w14="http://schemas.microsoft.com/office/word/2010/wordml" xmlns:w15="http://schemas.microsoft.com/office/word/2012/wordml" xmlns:w16cex="http://schemas.microsoft.com/office/word/2018/wordml/cex" xmlns:w16cid="http://schemas.microsoft.com/office/word/2016/wordml/cid" xmlns:w16="http://schemas.microsoft.com/office/word/2018/wordml" xmlns:w16du="http://schemas.microsoft.com/office/word/2023/wordml/word16du" xmlns:w16sdtdh="http://schemas.microsoft.com/office/word/2020/wordml/sdtdatahash" xmlns:w16se="http://schemas.microsoft.com/office/word/2015/wordml/symex" xmlns:wpg="http://schemas.microsoft.com/office/word/2010/wordprocessingGroup" xmlns:wpi="http://schemas.microsoft.com/office/word/2010/wordprocessingInk" xmlns:wne="http://schemas.microsoft.com/office/word/2006/wordml" xmlns:wps="http://schemas.microsoft.com/office/word/2010/wordprocessingShape" mc:Ignorable="w14 w15 w16se w16cid w16 w16cex w16sdtdh w16du wp14">
+  <w:endnote w:type="separator" w:id="-1">
+    <w:p>
+      <w:pPr>
+        <w:spacing w:after="0" w:line="240" w:lineRule="auto"/>
+      </w:pPr>
+      <w:r>
+        <w:separator/>
+      </w:r>
+    </w:p>
+  </w:endnote>
+  <w:endnote w:type="continuationSeparator" w:id="0">
+    <w:p>
+      <w:pPr>
+        <w:spacing w:after="0" w:line="240" w:lineRule="auto"/>
+      </w:pPr>
+      <w:r>
+        <w:continuationSeparator/>
+      </w:r>
+    </w:p>
+  </w:endnote>
+</w:endnotes>
+</file>
+
+<file path=word/footnotes.xml><?xml version="1.0" encoding="utf-8"?>
+<w:footnotes xmlns:wpc="http://schemas.microsoft.com/office/word/2010/wordprocessingCanvas" xmlns:cx="http://schemas.microsoft.com/office/drawing/2014/chartex" xmlns:cx1="http://schemas.microsoft.com/office/drawing/2015/9/8/chartex" xmlns:cx2="http://schemas.microsoft.com/office/drawing/2015/10/21/chartex" xmlns:cx3="http://schemas.microsoft.com/office/drawing/2016/5/9/chartex" xmlns:cx4="http://schemas.microsoft.com/office/drawing/2016/5/10/chartex" xmlns:cx5="http://schemas.microsoft.com/office/drawing/2016/5/11/chartex" xmlns:cx6="http://schemas.microsoft.com/office/drawing/2016/5/12/chartex" xmlns:cx7="http://schemas.microsoft.com/office/drawing/2016/5/13/chartex" xmlns:cx8="http://schemas.microsoft.com/office/drawing/2016/5/14/chartex" xmlns:mc="http://schemas.openxmlformats.org/markup-compatibility/2006" xmlns:aink="http://schemas.microsoft.com/office/drawing/2016/ink" xmlns:am3d="http://schemas.microsoft.com/office/drawing/2017/model3d" xmlns:o="urn:schemas-microsoft-com:office:office" xmlns:oel="http://schemas.microsoft.com/office/2019/extlst" xmlns:r="http://schemas.openxmlformats.org/officeDocument/2006/relationships" xmlns:m="http://schemas.openxmlformats.org/officeDocument/2006/math" xmlns:v="urn:schemas-microsoft-com:vml" xmlns:wp14="http://schemas.microsoft.com/office/word/2010/wordprocessingDrawing" xmlns:wp="http://schemas.openxmlformats.org/drawingml/2006/wordprocessingDrawing" xmlns:w10="urn:schemas-microsoft-com:office:word" xmlns:w="http://schemas.openxmlformats.org/wordprocessingml/2006/main" xmlns:w14="http://schemas.microsoft.com/office/word/2010/wordml" xmlns:w15="http://schemas.microsoft.com/office/word/2012/wordml" xmlns:w16cex="http://schemas.microsoft.com/office/word/2018/wordml/cex" xmlns:w16cid="http://schemas.microsoft.com/office/word/2016/wordml/cid" xmlns:w16="http://schemas.microsoft.com/office/word/2018/wordml" xmlns:w16du="http://schemas.microsoft.com/office/word/2023/wordml/word16du" xmlns:w16sdtdh="http://schemas.microsoft.com/office/word/2020/wordml/sdtdatahash" xmlns:w16se="http://schemas.microsoft.com/office/word/2015/wordml/symex" xmlns:wpg="http://schemas.microsoft.com/office/word/2010/wordprocessingGroup" xmlns:wpi="http://schemas.microsoft.com/office/word/2010/wordprocessingInk" xmlns:wne="http://schemas.microsoft.com/office/word/2006/wordml" xmlns:wps="http://schemas.microsoft.com/office/word/2010/wordprocessingShape" mc:Ignorable="w14 w15 w16se w16cid w16 w16cex w16sdtdh w16du wp14">
+  <w:footnote w:type="separator" w:id="-1">
+    <w:p>
+      <w:pPr>
+        <w:spacing w:after="0" w:line="240" w:lineRule="auto"/>
+      </w:pPr>
+      <w:r>
+        <w:separator/>
+      </w:r>
+    </w:p>
+  </w:footnote>
+  <w:footnote w:type="continuationSeparator" w:id="0">
+    <w:p>
+      <w:pPr>
+        <w:spacing w:after="0" w:line="240" w:lineRule="auto"/>
+      </w:pPr>
+      <w:r>
+        <w:continuationSeparator/>
+      </w:r>
+    </w:p>
+  </w:footnote>
+</w:footnotes>
 </file>
 
 <file path=word/numbering.xml><?xml version="1.0" encoding="utf-8"?>
@@ -2223,6 +2355,62 @@
       <w:shd w:val="clear" w:color="auto" w:fill="E1DFDD"/>
     </w:rPr>
   </w:style>
+  <w:style w:type="paragraph" w:styleId="Header">
+    <w:name w:val="header"/>
+    <w:basedOn w:val="Normal"/>
+    <w:link w:val="HeaderChar"/>
+    <w:uiPriority w:val="99"/>
+    <w:unhideWhenUsed/>
+    <w:rsid w:val="00C13077"/>
+    <w:pPr>
+      <w:tabs>
+        <w:tab w:val="center" w:pos="4513"/>
+        <w:tab w:val="right" w:pos="9026"/>
+      </w:tabs>
+      <w:spacing w:after="0" w:line="240" w:lineRule="auto"/>
+    </w:pPr>
+  </w:style>
+  <w:style w:type="character" w:customStyle="1" w:styleId="HeaderChar">
+    <w:name w:val="Header Char"/>
+    <w:basedOn w:val="DefaultParagraphFont"/>
+    <w:link w:val="Header"/>
+    <w:uiPriority w:val="99"/>
+    <w:rsid w:val="00C13077"/>
+  </w:style>
+  <w:style w:type="paragraph" w:styleId="Footer">
+    <w:name w:val="footer"/>
+    <w:basedOn w:val="Normal"/>
+    <w:link w:val="FooterChar"/>
+    <w:uiPriority w:val="99"/>
+    <w:unhideWhenUsed/>
+    <w:rsid w:val="00C13077"/>
+    <w:pPr>
+      <w:tabs>
+        <w:tab w:val="center" w:pos="4513"/>
+        <w:tab w:val="right" w:pos="9026"/>
+      </w:tabs>
+      <w:spacing w:after="0" w:line="240" w:lineRule="auto"/>
+    </w:pPr>
+  </w:style>
+  <w:style w:type="character" w:customStyle="1" w:styleId="FooterChar">
+    <w:name w:val="Footer Char"/>
+    <w:basedOn w:val="DefaultParagraphFont"/>
+    <w:link w:val="Footer"/>
+    <w:uiPriority w:val="99"/>
+    <w:rsid w:val="00C13077"/>
+  </w:style>
+  <w:style w:type="character" w:styleId="FollowedHyperlink">
+    <w:name w:val="FollowedHyperlink"/>
+    <w:basedOn w:val="DefaultParagraphFont"/>
+    <w:uiPriority w:val="99"/>
+    <w:semiHidden/>
+    <w:unhideWhenUsed/>
+    <w:rsid w:val="00C13077"/>
+    <w:rPr>
+      <w:color w:val="954F72" w:themeColor="followedHyperlink"/>
+      <w:u w:val="single"/>
+    </w:rPr>
+  </w:style>
 </w:styles>
 </file>
 

</xml_diff>